<commit_message>
Update Acta de Reunión Semanal 4 SCRUM Sprint4.docx
</commit_message>
<xml_diff>
--- a/sprint 4/01-10-2021/Acta de Reunión Semanal 4 SCRUM Sprint4.docx
+++ b/sprint 4/01-10-2021/Acta de Reunión Semanal 4 SCRUM Sprint4.docx
@@ -89,7 +89,7 @@
           <w:b/>
           <w:lang w:val="es-CO"/>
         </w:rPr>
-        <w:t>3</w:t>
+        <w:t>4</w:t>
       </w:r>
     </w:p>
     <w:p>
@@ -1204,97 +1204,7 @@
           <w:sz w:val="20"/>
           <w:szCs w:val="20"/>
         </w:rPr>
-        <w:t>Actualización y elaboración de Documentación (</w:t>
-      </w:r>
-      <w:r>
-        <w:rPr>
-          <w:rFonts w:ascii="Verdana" w:eastAsia="Verdana" w:hAnsi="Verdana" w:cs="Verdana"/>
-          <w:bCs/>
-          <w:sz w:val="20"/>
-          <w:szCs w:val="20"/>
-        </w:rPr>
-        <w:t>Creación del informe de retrospectiva</w:t>
-      </w:r>
-      <w:r>
-        <w:rPr>
-          <w:rFonts w:ascii="Verdana" w:eastAsia="Verdana" w:hAnsi="Verdana" w:cs="Verdana"/>
-          <w:bCs/>
-          <w:sz w:val="20"/>
-          <w:szCs w:val="20"/>
-        </w:rPr>
-        <w:t>, a</w:t>
-      </w:r>
-      <w:r>
-        <w:rPr>
-          <w:rFonts w:ascii="Verdana" w:eastAsia="Verdana" w:hAnsi="Verdana" w:cs="Verdana"/>
-          <w:bCs/>
-          <w:sz w:val="20"/>
-          <w:szCs w:val="20"/>
-        </w:rPr>
-        <w:t>ctualización documento especificación de requerimientos IEEE</w:t>
-      </w:r>
-      <w:r>
-        <w:rPr>
-          <w:rFonts w:ascii="Verdana" w:eastAsia="Verdana" w:hAnsi="Verdana" w:cs="Verdana"/>
-          <w:bCs/>
-          <w:sz w:val="20"/>
-          <w:szCs w:val="20"/>
-        </w:rPr>
-        <w:t>, a</w:t>
-      </w:r>
-      <w:r>
-        <w:rPr>
-          <w:rFonts w:ascii="Verdana" w:eastAsia="Verdana" w:hAnsi="Verdana" w:cs="Verdana"/>
-          <w:bCs/>
-          <w:sz w:val="20"/>
-          <w:szCs w:val="20"/>
-        </w:rPr>
-        <w:t>ctualización documento del Producto Backlog</w:t>
-      </w:r>
-      <w:r>
-        <w:rPr>
-          <w:rFonts w:ascii="Verdana" w:eastAsia="Verdana" w:hAnsi="Verdana" w:cs="Verdana"/>
-          <w:bCs/>
-          <w:sz w:val="20"/>
-          <w:szCs w:val="20"/>
-        </w:rPr>
-        <w:t>, c</w:t>
-      </w:r>
-      <w:r>
-        <w:rPr>
-          <w:rFonts w:ascii="Verdana" w:eastAsia="Verdana" w:hAnsi="Verdana" w:cs="Verdana"/>
-          <w:bCs/>
-          <w:sz w:val="20"/>
-          <w:szCs w:val="20"/>
-        </w:rPr>
-        <w:t xml:space="preserve">reación </w:t>
-      </w:r>
-      <w:r>
-        <w:rPr>
-          <w:rFonts w:ascii="Verdana" w:eastAsia="Verdana" w:hAnsi="Verdana" w:cs="Verdana"/>
-          <w:bCs/>
-          <w:sz w:val="20"/>
-          <w:szCs w:val="20"/>
-        </w:rPr>
-        <w:t xml:space="preserve">del </w:t>
-      </w:r>
-      <w:r>
-        <w:rPr>
-          <w:rFonts w:ascii="Verdana" w:eastAsia="Verdana" w:hAnsi="Verdana" w:cs="Verdana"/>
-          <w:bCs/>
-          <w:sz w:val="20"/>
-          <w:szCs w:val="20"/>
-        </w:rPr>
-        <w:t>acta semanal</w:t>
-      </w:r>
-      <w:r>
-        <w:rPr>
-          <w:rFonts w:ascii="Verdana" w:eastAsia="Verdana" w:hAnsi="Verdana" w:cs="Verdana"/>
-          <w:bCs/>
-          <w:sz w:val="20"/>
-          <w:szCs w:val="20"/>
-        </w:rPr>
-        <w:t>)</w:t>
+        <w:t>Actualización y elaboración de Documentación (Creación del informe de retrospectiva, actualización documento especificación de requerimientos IEEE, actualización documento del Producto Backlog, creación del acta semanal)</w:t>
       </w:r>
     </w:p>
     <w:p>
@@ -5717,15 +5627,6 @@
   </w:num>
   <w:num w:numId="16">
     <w:abstractNumId w:val="1"/>
-    <w:lvlOverride w:ilvl="0"/>
-    <w:lvlOverride w:ilvl="1"/>
-    <w:lvlOverride w:ilvl="2"/>
-    <w:lvlOverride w:ilvl="3"/>
-    <w:lvlOverride w:ilvl="4"/>
-    <w:lvlOverride w:ilvl="5"/>
-    <w:lvlOverride w:ilvl="6"/>
-    <w:lvlOverride w:ilvl="7"/>
-    <w:lvlOverride w:ilvl="8"/>
   </w:num>
   <w:num w:numId="17">
     <w:abstractNumId w:val="1"/>
@@ -5735,15 +5636,6 @@
   </w:num>
   <w:num w:numId="19">
     <w:abstractNumId w:val="5"/>
-    <w:lvlOverride w:ilvl="0"/>
-    <w:lvlOverride w:ilvl="1"/>
-    <w:lvlOverride w:ilvl="2"/>
-    <w:lvlOverride w:ilvl="3"/>
-    <w:lvlOverride w:ilvl="4"/>
-    <w:lvlOverride w:ilvl="5"/>
-    <w:lvlOverride w:ilvl="6"/>
-    <w:lvlOverride w:ilvl="7"/>
-    <w:lvlOverride w:ilvl="8"/>
   </w:num>
   <w:num w:numId="20">
     <w:abstractNumId w:val="11"/>

</xml_diff>